<commit_message>
Update Nathanael Johnson Resume.docx
</commit_message>
<xml_diff>
--- a/assets/Nathanael Johnson Resume.docx
+++ b/assets/Nathanael Johnson Resume.docx
@@ -508,7 +508,15 @@
           <w:color w:val="000000" w:themeColor="text1"/>
           <w:szCs w:val="22"/>
         </w:rPr>
-        <w:t>GPA: 3.8</w:t>
+        <w:t>GPA: 3.</w:t>
+      </w:r>
+      <w:r>
+        <w:rPr>
+          <w:bCs/>
+          <w:color w:val="000000" w:themeColor="text1"/>
+          <w:szCs w:val="22"/>
+        </w:rPr>
+        <w:t>9</w:t>
       </w:r>
     </w:p>
     <w:p>
@@ -1494,7 +1502,7 @@
           <w:color w:val="000000" w:themeColor="text1"/>
           <w:szCs w:val="22"/>
         </w:rPr>
-        <w:t>Python, SQL, R, HTML</w:t>
+        <w:t>Python, SQL, R</w:t>
       </w:r>
     </w:p>
     <w:p>
@@ -1576,18 +1584,16 @@
           <w:color w:val="000000" w:themeColor="text1"/>
           <w:szCs w:val="22"/>
         </w:rPr>
-        <w:t xml:space="preserve">, Visual Studio, </w:t>
-      </w:r>
-      <w:proofErr w:type="spellStart"/>
-      <w:r>
-        <w:rPr>
-          <w:bCs/>
-          <w:color w:val="000000" w:themeColor="text1"/>
-          <w:szCs w:val="22"/>
-        </w:rPr>
-        <w:t>Xcode</w:t>
-      </w:r>
-      <w:proofErr w:type="spellEnd"/>
+        <w:t>, Visual Studio</w:t>
+      </w:r>
+      <w:r>
+        <w:rPr>
+          <w:bCs/>
+          <w:color w:val="000000" w:themeColor="text1"/>
+          <w:szCs w:val="22"/>
+        </w:rPr>
+        <w:t xml:space="preserve"> Code, R Studio</w:t>
+      </w:r>
     </w:p>
     <w:p>
       <w:pPr>
@@ -1884,6 +1890,8 @@
         <w:spacing w:after="42" w:line="240" w:lineRule="auto"/>
         <w:ind w:right="0"/>
         <w:rPr>
+          <w:b/>
+          <w:bCs/>
           <w:color w:val="000000" w:themeColor="text1"/>
           <w:szCs w:val="22"/>
         </w:rPr>
@@ -1905,6 +1913,122 @@
           <w:szCs w:val="22"/>
         </w:rPr>
         <w:t>3</w:t>
+      </w:r>
+      <w:r>
+        <w:rPr>
+          <w:b/>
+          <w:bCs/>
+          <w:color w:val="000000" w:themeColor="text1"/>
+          <w:szCs w:val="22"/>
+        </w:rPr>
+        <w:t>: Employee Attrition Analysis and Visualization</w:t>
+      </w:r>
+    </w:p>
+    <w:p>
+      <w:pPr>
+        <w:pStyle w:val="ListParagraph"/>
+        <w:numPr>
+          <w:ilvl w:val="0"/>
+          <w:numId w:val="14"/>
+        </w:numPr>
+        <w:spacing w:after="42" w:line="240" w:lineRule="auto"/>
+        <w:ind w:right="0"/>
+        <w:rPr>
+          <w:b/>
+          <w:bCs/>
+          <w:color w:val="000000" w:themeColor="text1"/>
+          <w:szCs w:val="22"/>
+        </w:rPr>
+      </w:pPr>
+      <w:r>
+        <w:rPr>
+          <w:color w:val="000000" w:themeColor="text1"/>
+          <w:szCs w:val="22"/>
+        </w:rPr>
+        <w:t>Utilized Tableau to analyze and visualize factors influencing employee attrition within an organization.</w:t>
+      </w:r>
+    </w:p>
+    <w:p>
+      <w:pPr>
+        <w:pStyle w:val="ListParagraph"/>
+        <w:numPr>
+          <w:ilvl w:val="0"/>
+          <w:numId w:val="14"/>
+        </w:numPr>
+        <w:spacing w:after="42" w:line="240" w:lineRule="auto"/>
+        <w:ind w:right="0"/>
+        <w:rPr>
+          <w:b/>
+          <w:bCs/>
+          <w:color w:val="000000" w:themeColor="text1"/>
+          <w:szCs w:val="22"/>
+        </w:rPr>
+      </w:pPr>
+      <w:r>
+        <w:rPr>
+          <w:color w:val="000000" w:themeColor="text1"/>
+          <w:szCs w:val="22"/>
+        </w:rPr>
+        <w:t>Explored correlations between demographic data, job roles, and satisfaction levels to uncover attrition trends.</w:t>
+      </w:r>
+    </w:p>
+    <w:p>
+      <w:pPr>
+        <w:pStyle w:val="ListParagraph"/>
+        <w:numPr>
+          <w:ilvl w:val="0"/>
+          <w:numId w:val="14"/>
+        </w:numPr>
+        <w:spacing w:after="42" w:line="240" w:lineRule="auto"/>
+        <w:ind w:right="0"/>
+        <w:rPr>
+          <w:b/>
+          <w:bCs/>
+          <w:color w:val="000000" w:themeColor="text1"/>
+          <w:szCs w:val="22"/>
+        </w:rPr>
+      </w:pPr>
+      <w:r>
+        <w:rPr>
+          <w:color w:val="000000" w:themeColor="text1"/>
+          <w:szCs w:val="22"/>
+        </w:rPr>
+        <w:t>Delivered actionable insights to improve employee engagement and reduce turnover rates</w:t>
+      </w:r>
+      <w:r>
+        <w:rPr>
+          <w:color w:val="000000" w:themeColor="text1"/>
+          <w:szCs w:val="22"/>
+        </w:rPr>
+        <w:t>.</w:t>
+      </w:r>
+    </w:p>
+    <w:p>
+      <w:pPr>
+        <w:spacing w:after="42" w:line="240" w:lineRule="auto"/>
+        <w:ind w:right="0"/>
+        <w:rPr>
+          <w:color w:val="000000" w:themeColor="text1"/>
+          <w:szCs w:val="22"/>
+        </w:rPr>
+      </w:pPr>
+      <w:r>
+        <w:rPr>
+          <w:b/>
+          <w:bCs/>
+          <w:color w:val="000000" w:themeColor="text1"/>
+          <w:szCs w:val="22"/>
+        </w:rPr>
+        <w:t xml:space="preserve">Project </w:t>
+      </w:r>
+      <w:r>
+        <w:rPr>
+          <w:b/>
+          <w:bCs/>
+          <w:color w:val="000000" w:themeColor="text1"/>
+          <w:szCs w:val="22"/>
+        </w:rPr>
+        <w:t>4</w:t>
       </w:r>
       <w:r>
         <w:rPr>
@@ -2031,7 +2155,7 @@
           <w:color w:val="000000" w:themeColor="text1"/>
           <w:szCs w:val="22"/>
         </w:rPr>
-        <w:t>4</w:t>
+        <w:t>5</w:t>
       </w:r>
       <w:r>
         <w:rPr>
@@ -2087,90 +2211,6 @@
           <w:szCs w:val="22"/>
         </w:rPr>
         <w:t>Utilized Python to unveil correlations between different factors and bird deaths, showcasing its data transformation capabilities.</w:t>
-      </w:r>
-    </w:p>
-    <w:p>
-      <w:pPr>
-        <w:spacing w:after="42" w:line="240" w:lineRule="auto"/>
-        <w:ind w:right="0"/>
-        <w:rPr>
-          <w:b/>
-          <w:color w:val="000000" w:themeColor="text1"/>
-          <w:szCs w:val="22"/>
-        </w:rPr>
-      </w:pPr>
-      <w:r>
-        <w:rPr>
-          <w:b/>
-          <w:bCs/>
-          <w:color w:val="000000" w:themeColor="text1"/>
-          <w:szCs w:val="22"/>
-        </w:rPr>
-        <w:t xml:space="preserve">Project </w:t>
-      </w:r>
-      <w:r>
-        <w:rPr>
-          <w:b/>
-          <w:bCs/>
-          <w:color w:val="000000" w:themeColor="text1"/>
-          <w:szCs w:val="22"/>
-        </w:rPr>
-        <w:t>5</w:t>
-      </w:r>
-      <w:r>
-        <w:rPr>
-          <w:b/>
-          <w:bCs/>
-          <w:color w:val="000000" w:themeColor="text1"/>
-          <w:szCs w:val="22"/>
-        </w:rPr>
-        <w:t>: Exploring Internet Usage Trends using Tableau and R</w:t>
-      </w:r>
-    </w:p>
-    <w:p>
-      <w:pPr>
-        <w:numPr>
-          <w:ilvl w:val="0"/>
-          <w:numId w:val="9"/>
-        </w:numPr>
-        <w:spacing w:after="42" w:line="240" w:lineRule="auto"/>
-        <w:ind w:right="0"/>
-        <w:rPr>
-          <w:bCs/>
-          <w:color w:val="000000" w:themeColor="text1"/>
-          <w:szCs w:val="22"/>
-        </w:rPr>
-      </w:pPr>
-      <w:r>
-        <w:rPr>
-          <w:bCs/>
-          <w:color w:val="000000" w:themeColor="text1"/>
-          <w:szCs w:val="22"/>
-        </w:rPr>
-        <w:t>Utilized Tableau and R to process and visualize expansive internet usage datasets.</w:t>
-      </w:r>
-    </w:p>
-    <w:p>
-      <w:pPr>
-        <w:numPr>
-          <w:ilvl w:val="0"/>
-          <w:numId w:val="9"/>
-        </w:numPr>
-        <w:spacing w:after="42" w:line="240" w:lineRule="auto"/>
-        <w:ind w:right="0"/>
-        <w:rPr>
-          <w:bCs/>
-          <w:color w:val="000000" w:themeColor="text1"/>
-          <w:szCs w:val="22"/>
-        </w:rPr>
-      </w:pPr>
-      <w:r>
-        <w:rPr>
-          <w:bCs/>
-          <w:color w:val="000000" w:themeColor="text1"/>
-          <w:szCs w:val="22"/>
-        </w:rPr>
-        <w:t>Transformed complex data into intuitive visualizations, shedding light on evolving user behavior patterns over time.</w:t>
       </w:r>
     </w:p>
     <w:p>
@@ -2803,6 +2843,119 @@
     </w:lvl>
   </w:abstractNum>
   <w:abstractNum w:abstractNumId="3" w15:restartNumberingAfterBreak="0">
+    <w:nsid w:val="2E9368FA"/>
+    <w:multiLevelType w:val="hybridMultilevel"/>
+    <w:tmpl w:val="3136340C"/>
+    <w:lvl w:ilvl="0" w:tplc="04090001">
+      <w:start w:val="1"/>
+      <w:numFmt w:val="bullet"/>
+      <w:lvlText w:val=""/>
+      <w:lvlJc w:val="left"/>
+      <w:pPr>
+        <w:ind w:left="720" w:hanging="360"/>
+      </w:pPr>
+      <w:rPr>
+        <w:rFonts w:ascii="Symbol" w:hAnsi="Symbol" w:hint="default"/>
+      </w:rPr>
+    </w:lvl>
+    <w:lvl w:ilvl="1" w:tplc="04090003" w:tentative="1">
+      <w:start w:val="1"/>
+      <w:numFmt w:val="bullet"/>
+      <w:lvlText w:val="o"/>
+      <w:lvlJc w:val="left"/>
+      <w:pPr>
+        <w:ind w:left="1440" w:hanging="360"/>
+      </w:pPr>
+      <w:rPr>
+        <w:rFonts w:ascii="Courier New" w:hAnsi="Courier New" w:cs="Courier New" w:hint="default"/>
+      </w:rPr>
+    </w:lvl>
+    <w:lvl w:ilvl="2" w:tplc="04090005" w:tentative="1">
+      <w:start w:val="1"/>
+      <w:numFmt w:val="bullet"/>
+      <w:lvlText w:val=""/>
+      <w:lvlJc w:val="left"/>
+      <w:pPr>
+        <w:ind w:left="2160" w:hanging="360"/>
+      </w:pPr>
+      <w:rPr>
+        <w:rFonts w:ascii="Wingdings" w:hAnsi="Wingdings" w:hint="default"/>
+      </w:rPr>
+    </w:lvl>
+    <w:lvl w:ilvl="3" w:tplc="04090001" w:tentative="1">
+      <w:start w:val="1"/>
+      <w:numFmt w:val="bullet"/>
+      <w:lvlText w:val=""/>
+      <w:lvlJc w:val="left"/>
+      <w:pPr>
+        <w:ind w:left="2880" w:hanging="360"/>
+      </w:pPr>
+      <w:rPr>
+        <w:rFonts w:ascii="Symbol" w:hAnsi="Symbol" w:hint="default"/>
+      </w:rPr>
+    </w:lvl>
+    <w:lvl w:ilvl="4" w:tplc="04090003" w:tentative="1">
+      <w:start w:val="1"/>
+      <w:numFmt w:val="bullet"/>
+      <w:lvlText w:val="o"/>
+      <w:lvlJc w:val="left"/>
+      <w:pPr>
+        <w:ind w:left="3600" w:hanging="360"/>
+      </w:pPr>
+      <w:rPr>
+        <w:rFonts w:ascii="Courier New" w:hAnsi="Courier New" w:cs="Courier New" w:hint="default"/>
+      </w:rPr>
+    </w:lvl>
+    <w:lvl w:ilvl="5" w:tplc="04090005" w:tentative="1">
+      <w:start w:val="1"/>
+      <w:numFmt w:val="bullet"/>
+      <w:lvlText w:val=""/>
+      <w:lvlJc w:val="left"/>
+      <w:pPr>
+        <w:ind w:left="4320" w:hanging="360"/>
+      </w:pPr>
+      <w:rPr>
+        <w:rFonts w:ascii="Wingdings" w:hAnsi="Wingdings" w:hint="default"/>
+      </w:rPr>
+    </w:lvl>
+    <w:lvl w:ilvl="6" w:tplc="04090001" w:tentative="1">
+      <w:start w:val="1"/>
+      <w:numFmt w:val="bullet"/>
+      <w:lvlText w:val=""/>
+      <w:lvlJc w:val="left"/>
+      <w:pPr>
+        <w:ind w:left="5040" w:hanging="360"/>
+      </w:pPr>
+      <w:rPr>
+        <w:rFonts w:ascii="Symbol" w:hAnsi="Symbol" w:hint="default"/>
+      </w:rPr>
+    </w:lvl>
+    <w:lvl w:ilvl="7" w:tplc="04090003" w:tentative="1">
+      <w:start w:val="1"/>
+      <w:numFmt w:val="bullet"/>
+      <w:lvlText w:val="o"/>
+      <w:lvlJc w:val="left"/>
+      <w:pPr>
+        <w:ind w:left="5760" w:hanging="360"/>
+      </w:pPr>
+      <w:rPr>
+        <w:rFonts w:ascii="Courier New" w:hAnsi="Courier New" w:cs="Courier New" w:hint="default"/>
+      </w:rPr>
+    </w:lvl>
+    <w:lvl w:ilvl="8" w:tplc="04090005" w:tentative="1">
+      <w:start w:val="1"/>
+      <w:numFmt w:val="bullet"/>
+      <w:lvlText w:val=""/>
+      <w:lvlJc w:val="left"/>
+      <w:pPr>
+        <w:ind w:left="6480" w:hanging="360"/>
+      </w:pPr>
+      <w:rPr>
+        <w:rFonts w:ascii="Wingdings" w:hAnsi="Wingdings" w:hint="default"/>
+      </w:rPr>
+    </w:lvl>
+  </w:abstractNum>
+  <w:abstractNum w:abstractNumId="4" w15:restartNumberingAfterBreak="0">
     <w:nsid w:val="3CAE14FB"/>
     <w:multiLevelType w:val="multilevel"/>
     <w:tmpl w:val="3A44CB40"/>
@@ -2951,7 +3104,7 @@
       </w:rPr>
     </w:lvl>
   </w:abstractNum>
-  <w:abstractNum w:abstractNumId="4" w15:restartNumberingAfterBreak="0">
+  <w:abstractNum w:abstractNumId="5" w15:restartNumberingAfterBreak="0">
     <w:nsid w:val="457B3DC0"/>
     <w:multiLevelType w:val="hybridMultilevel"/>
     <w:tmpl w:val="E84E9AC4"/>
@@ -3064,7 +3217,7 @@
       </w:rPr>
     </w:lvl>
   </w:abstractNum>
-  <w:abstractNum w:abstractNumId="5" w15:restartNumberingAfterBreak="0">
+  <w:abstractNum w:abstractNumId="6" w15:restartNumberingAfterBreak="0">
     <w:nsid w:val="523D468F"/>
     <w:multiLevelType w:val="multilevel"/>
     <w:tmpl w:val="1DD6E658"/>
@@ -3213,7 +3366,7 @@
       </w:rPr>
     </w:lvl>
   </w:abstractNum>
-  <w:abstractNum w:abstractNumId="6" w15:restartNumberingAfterBreak="0">
+  <w:abstractNum w:abstractNumId="7" w15:restartNumberingAfterBreak="0">
     <w:nsid w:val="646B345F"/>
     <w:multiLevelType w:val="hybridMultilevel"/>
     <w:tmpl w:val="BA7E0F20"/>
@@ -3326,7 +3479,7 @@
       </w:rPr>
     </w:lvl>
   </w:abstractNum>
-  <w:abstractNum w:abstractNumId="7" w15:restartNumberingAfterBreak="0">
+  <w:abstractNum w:abstractNumId="8" w15:restartNumberingAfterBreak="0">
     <w:nsid w:val="69BD34F3"/>
     <w:multiLevelType w:val="hybridMultilevel"/>
     <w:tmpl w:val="37F889FA"/>
@@ -3439,7 +3592,7 @@
       </w:rPr>
     </w:lvl>
   </w:abstractNum>
-  <w:abstractNum w:abstractNumId="8" w15:restartNumberingAfterBreak="0">
+  <w:abstractNum w:abstractNumId="9" w15:restartNumberingAfterBreak="0">
     <w:nsid w:val="6D274D29"/>
     <w:multiLevelType w:val="hybridMultilevel"/>
     <w:tmpl w:val="CF6A9570"/>
@@ -3552,7 +3705,7 @@
       </w:rPr>
     </w:lvl>
   </w:abstractNum>
-  <w:abstractNum w:abstractNumId="9" w15:restartNumberingAfterBreak="0">
+  <w:abstractNum w:abstractNumId="10" w15:restartNumberingAfterBreak="0">
     <w:nsid w:val="70263E9C"/>
     <w:multiLevelType w:val="hybridMultilevel"/>
     <w:tmpl w:val="F3F811BA"/>
@@ -3665,7 +3818,7 @@
       </w:rPr>
     </w:lvl>
   </w:abstractNum>
-  <w:abstractNum w:abstractNumId="10" w15:restartNumberingAfterBreak="0">
+  <w:abstractNum w:abstractNumId="11" w15:restartNumberingAfterBreak="0">
     <w:nsid w:val="74355D34"/>
     <w:multiLevelType w:val="multilevel"/>
     <w:tmpl w:val="D3DE8AC2"/>
@@ -3814,7 +3967,7 @@
       </w:rPr>
     </w:lvl>
   </w:abstractNum>
-  <w:abstractNum w:abstractNumId="11" w15:restartNumberingAfterBreak="0">
+  <w:abstractNum w:abstractNumId="12" w15:restartNumberingAfterBreak="0">
     <w:nsid w:val="7C063EA7"/>
     <w:multiLevelType w:val="hybridMultilevel"/>
     <w:tmpl w:val="BE9E285A"/>
@@ -4026,32 +4179,145 @@
       </w:rPr>
     </w:lvl>
   </w:abstractNum>
+  <w:abstractNum w:abstractNumId="13" w15:restartNumberingAfterBreak="0">
+    <w:nsid w:val="7D1262E8"/>
+    <w:multiLevelType w:val="hybridMultilevel"/>
+    <w:tmpl w:val="73E46E0A"/>
+    <w:lvl w:ilvl="0" w:tplc="04090001">
+      <w:start w:val="1"/>
+      <w:numFmt w:val="bullet"/>
+      <w:lvlText w:val=""/>
+      <w:lvlJc w:val="left"/>
+      <w:pPr>
+        <w:ind w:left="720" w:hanging="360"/>
+      </w:pPr>
+      <w:rPr>
+        <w:rFonts w:ascii="Symbol" w:hAnsi="Symbol" w:hint="default"/>
+      </w:rPr>
+    </w:lvl>
+    <w:lvl w:ilvl="1" w:tplc="04090003" w:tentative="1">
+      <w:start w:val="1"/>
+      <w:numFmt w:val="bullet"/>
+      <w:lvlText w:val="o"/>
+      <w:lvlJc w:val="left"/>
+      <w:pPr>
+        <w:ind w:left="1440" w:hanging="360"/>
+      </w:pPr>
+      <w:rPr>
+        <w:rFonts w:ascii="Courier New" w:hAnsi="Courier New" w:cs="Courier New" w:hint="default"/>
+      </w:rPr>
+    </w:lvl>
+    <w:lvl w:ilvl="2" w:tplc="04090005" w:tentative="1">
+      <w:start w:val="1"/>
+      <w:numFmt w:val="bullet"/>
+      <w:lvlText w:val=""/>
+      <w:lvlJc w:val="left"/>
+      <w:pPr>
+        <w:ind w:left="2160" w:hanging="360"/>
+      </w:pPr>
+      <w:rPr>
+        <w:rFonts w:ascii="Wingdings" w:hAnsi="Wingdings" w:hint="default"/>
+      </w:rPr>
+    </w:lvl>
+    <w:lvl w:ilvl="3" w:tplc="04090001" w:tentative="1">
+      <w:start w:val="1"/>
+      <w:numFmt w:val="bullet"/>
+      <w:lvlText w:val=""/>
+      <w:lvlJc w:val="left"/>
+      <w:pPr>
+        <w:ind w:left="2880" w:hanging="360"/>
+      </w:pPr>
+      <w:rPr>
+        <w:rFonts w:ascii="Symbol" w:hAnsi="Symbol" w:hint="default"/>
+      </w:rPr>
+    </w:lvl>
+    <w:lvl w:ilvl="4" w:tplc="04090003" w:tentative="1">
+      <w:start w:val="1"/>
+      <w:numFmt w:val="bullet"/>
+      <w:lvlText w:val="o"/>
+      <w:lvlJc w:val="left"/>
+      <w:pPr>
+        <w:ind w:left="3600" w:hanging="360"/>
+      </w:pPr>
+      <w:rPr>
+        <w:rFonts w:ascii="Courier New" w:hAnsi="Courier New" w:cs="Courier New" w:hint="default"/>
+      </w:rPr>
+    </w:lvl>
+    <w:lvl w:ilvl="5" w:tplc="04090005" w:tentative="1">
+      <w:start w:val="1"/>
+      <w:numFmt w:val="bullet"/>
+      <w:lvlText w:val=""/>
+      <w:lvlJc w:val="left"/>
+      <w:pPr>
+        <w:ind w:left="4320" w:hanging="360"/>
+      </w:pPr>
+      <w:rPr>
+        <w:rFonts w:ascii="Wingdings" w:hAnsi="Wingdings" w:hint="default"/>
+      </w:rPr>
+    </w:lvl>
+    <w:lvl w:ilvl="6" w:tplc="04090001" w:tentative="1">
+      <w:start w:val="1"/>
+      <w:numFmt w:val="bullet"/>
+      <w:lvlText w:val=""/>
+      <w:lvlJc w:val="left"/>
+      <w:pPr>
+        <w:ind w:left="5040" w:hanging="360"/>
+      </w:pPr>
+      <w:rPr>
+        <w:rFonts w:ascii="Symbol" w:hAnsi="Symbol" w:hint="default"/>
+      </w:rPr>
+    </w:lvl>
+    <w:lvl w:ilvl="7" w:tplc="04090003" w:tentative="1">
+      <w:start w:val="1"/>
+      <w:numFmt w:val="bullet"/>
+      <w:lvlText w:val="o"/>
+      <w:lvlJc w:val="left"/>
+      <w:pPr>
+        <w:ind w:left="5760" w:hanging="360"/>
+      </w:pPr>
+      <w:rPr>
+        <w:rFonts w:ascii="Courier New" w:hAnsi="Courier New" w:cs="Courier New" w:hint="default"/>
+      </w:rPr>
+    </w:lvl>
+    <w:lvl w:ilvl="8" w:tplc="04090005" w:tentative="1">
+      <w:start w:val="1"/>
+      <w:numFmt w:val="bullet"/>
+      <w:lvlText w:val=""/>
+      <w:lvlJc w:val="left"/>
+      <w:pPr>
+        <w:ind w:left="6480" w:hanging="360"/>
+      </w:pPr>
+      <w:rPr>
+        <w:rFonts w:ascii="Wingdings" w:hAnsi="Wingdings" w:hint="default"/>
+      </w:rPr>
+    </w:lvl>
+  </w:abstractNum>
   <w:num w:numId="1" w16cid:durableId="10187979">
-    <w:abstractNumId w:val="11"/>
+    <w:abstractNumId w:val="12"/>
   </w:num>
   <w:num w:numId="2" w16cid:durableId="175315097">
     <w:abstractNumId w:val="0"/>
   </w:num>
   <w:num w:numId="3" w16cid:durableId="446582357">
+    <w:abstractNumId w:val="5"/>
+  </w:num>
+  <w:num w:numId="4" w16cid:durableId="958530927">
+    <w:abstractNumId w:val="8"/>
+  </w:num>
+  <w:num w:numId="5" w16cid:durableId="748506461">
+    <w:abstractNumId w:val="10"/>
+  </w:num>
+  <w:num w:numId="6" w16cid:durableId="2063865920">
+    <w:abstractNumId w:val="9"/>
+  </w:num>
+  <w:num w:numId="7" w16cid:durableId="786974079">
+    <w:abstractNumId w:val="6"/>
+  </w:num>
+  <w:num w:numId="8" w16cid:durableId="1834221585">
     <w:abstractNumId w:val="4"/>
   </w:num>
-  <w:num w:numId="4" w16cid:durableId="958530927">
-    <w:abstractNumId w:val="7"/>
-  </w:num>
-  <w:num w:numId="5" w16cid:durableId="748506461">
-    <w:abstractNumId w:val="9"/>
-  </w:num>
-  <w:num w:numId="6" w16cid:durableId="2063865920">
-    <w:abstractNumId w:val="8"/>
-  </w:num>
-  <w:num w:numId="7" w16cid:durableId="786974079">
-    <w:abstractNumId w:val="5"/>
-  </w:num>
-  <w:num w:numId="8" w16cid:durableId="1834221585">
-    <w:abstractNumId w:val="3"/>
-  </w:num>
   <w:num w:numId="9" w16cid:durableId="880947277">
-    <w:abstractNumId w:val="10"/>
+    <w:abstractNumId w:val="11"/>
   </w:num>
   <w:num w:numId="10" w16cid:durableId="705521155">
     <w:abstractNumId w:val="1"/>
@@ -4060,7 +4326,13 @@
     <w:abstractNumId w:val="2"/>
   </w:num>
   <w:num w:numId="12" w16cid:durableId="651763299">
-    <w:abstractNumId w:val="6"/>
+    <w:abstractNumId w:val="7"/>
+  </w:num>
+  <w:num w:numId="13" w16cid:durableId="215700425">
+    <w:abstractNumId w:val="13"/>
+  </w:num>
+  <w:num w:numId="14" w16cid:durableId="1750931398">
+    <w:abstractNumId w:val="3"/>
   </w:num>
 </w:numbering>
 </file>

</xml_diff>